<commit_message>
Added info for Excel 2013
</commit_message>
<xml_diff>
--- a/apps/huischeck/Handleiding Huischeck Demo.docx
+++ b/apps/huischeck/Handleiding Huischeck Demo.docx
@@ -351,23 +351,7 @@
           <w:u w:val="single"/>
           <w:lang w:val="nl-NL"/>
         </w:rPr>
-        <w:t xml:space="preserve">Officiele handleiding </w:t>
-      </w:r>
-      <w:r>
-        <w:rPr>
-          <w:sz w:val="24"/>
-          <w:u w:val="single"/>
-          <w:lang w:val="nl-NL"/>
-        </w:rPr>
-        <w:t>Brother VC-500W</w:t>
-      </w:r>
-      <w:r>
-        <w:rPr>
-          <w:sz w:val="24"/>
-          <w:u w:val="single"/>
-          <w:lang w:val="nl-NL"/>
-        </w:rPr>
-        <w:t>:</w:t>
+        <w:t>Officiele handleiding Brother VC-500W:</w:t>
       </w:r>
     </w:p>
     <w:p>
@@ -436,14 +420,7 @@
           <w:sz w:val="24"/>
           <w:u w:val="single"/>
         </w:rPr>
-        <w:t xml:space="preserve"> </w:t>
-      </w:r>
-      <w:r>
-        <w:rPr>
-          <w:sz w:val="24"/>
-          <w:u w:val="single"/>
-        </w:rPr>
-        <w:t xml:space="preserve">Canon </w:t>
+        <w:t xml:space="preserve"> Canon </w:t>
       </w:r>
       <w:proofErr w:type="spellStart"/>
       <w:r>
@@ -459,30 +436,21 @@
           <w:sz w:val="24"/>
           <w:u w:val="single"/>
         </w:rPr>
-        <w:t xml:space="preserve"> CP1000</w:t>
-      </w:r>
-      <w:r>
-        <w:rPr>
-          <w:sz w:val="24"/>
-          <w:u w:val="single"/>
-        </w:rPr>
-        <w:t>:</w:t>
-      </w:r>
-    </w:p>
-    <w:p>
-      <w:pPr>
-        <w:pStyle w:val="NoSpacing"/>
-        <w:rPr>
-          <w:sz w:val="24"/>
-          <w:lang w:val="nl-NL"/>
-        </w:rPr>
-      </w:pPr>
-      <w:hyperlink r:id="rId7" w:history="1">
+        <w:t xml:space="preserve"> CP1000:</w:t>
+      </w:r>
+    </w:p>
+    <w:p>
+      <w:pPr>
+        <w:pStyle w:val="NoSpacing"/>
+        <w:rPr>
+          <w:sz w:val="24"/>
+        </w:rPr>
+      </w:pPr>
+      <w:hyperlink r:id="rId7" w:anchor="disclaimer" w:history="1">
         <w:r>
           <w:rPr>
             <w:rStyle w:val="Hyperlink"/>
             <w:sz w:val="24"/>
-            <w:lang w:val="nl-NL"/>
           </w:rPr>
           <w:t>https://www.canon.nl/support/consumer_products/products/printers/compact_photo/cd__cp_series/selphy_cp1000.aspx?type=manuals&amp;language=#disclaimer</w:t>
         </w:r>
@@ -493,14 +461,12 @@
         <w:rPr>
           <w:b/>
           <w:sz w:val="24"/>
-          <w:lang w:val="nl-NL"/>
         </w:rPr>
       </w:pPr>
       <w:r>
         <w:rPr>
           <w:b/>
           <w:sz w:val="24"/>
-          <w:lang w:val="nl-NL"/>
         </w:rPr>
         <w:br w:type="page"/>
       </w:r>
@@ -1475,14 +1441,7 @@
           <w:sz w:val="24"/>
           <w:lang w:val="nl-NL"/>
         </w:rPr>
-        <w:t>p netstroom</w:t>
-      </w:r>
-      <w:r>
-        <w:rPr>
-          <w:sz w:val="24"/>
-          <w:lang w:val="nl-NL"/>
-        </w:rPr>
-        <w:t>.</w:t>
+        <w:t>p netstroom.</w:t>
       </w:r>
     </w:p>
     <w:p>
@@ -1940,15 +1899,7 @@
           <w:u w:val="single"/>
           <w:lang w:val="nl-NL"/>
         </w:rPr>
-        <w:t xml:space="preserve"> </w:t>
-      </w:r>
-      <w:r>
-        <w:rPr>
-          <w:sz w:val="24"/>
-          <w:u w:val="single"/>
-          <w:lang w:val="nl-NL"/>
-        </w:rPr>
-        <w:t>inktcartridge</w:t>
+        <w:t xml:space="preserve"> inktcartridge</w:t>
       </w:r>
     </w:p>
     <w:p>
@@ -2684,66 +2635,90 @@
       </w:pPr>
       <w:r>
         <w:rPr>
-          <w:sz w:val="24"/>
-          <w:lang w:val="nl-NL"/>
-        </w:rPr>
-        <w:t xml:space="preserve">Klik in het Excelbestand op het kopje ‘Data’ en vervolgens op ‘Refresh All’. De data uit het zojuist gedownloade .csv bestand wordt nu weergegeven in het Excelbestand. </w:t>
-      </w:r>
-    </w:p>
-    <w:p>
-      <w:pPr>
-        <w:pStyle w:val="NoSpacing"/>
-        <w:numPr>
-          <w:ilvl w:val="0"/>
-          <w:numId w:val="1"/>
-        </w:numPr>
-        <w:rPr>
-          <w:sz w:val="24"/>
-          <w:u w:val="single"/>
-          <w:lang w:val="nl-NL"/>
-        </w:rPr>
-      </w:pPr>
-      <w:r>
-        <w:rPr>
-          <w:sz w:val="24"/>
-          <w:lang w:val="nl-NL"/>
-        </w:rPr>
-        <w:t>Druk op ‘CTRL+P’ om het printvenster te openen.</w:t>
-      </w:r>
-    </w:p>
-    <w:p>
-      <w:pPr>
-        <w:pStyle w:val="NoSpacing"/>
-        <w:numPr>
-          <w:ilvl w:val="0"/>
-          <w:numId w:val="1"/>
-        </w:numPr>
-        <w:rPr>
-          <w:sz w:val="24"/>
-          <w:u w:val="single"/>
-          <w:lang w:val="nl-NL"/>
-        </w:rPr>
-      </w:pPr>
-      <w:r>
-        <w:rPr>
-          <w:sz w:val="24"/>
-          <w:lang w:val="nl-NL"/>
-        </w:rPr>
-        <w:t>Selecteer de ‘</w:t>
-      </w:r>
-      <w:r>
-        <w:rPr>
-          <w:sz w:val="24"/>
-          <w:lang w:val="nl-NL"/>
-        </w:rPr>
-        <w:t>Canon Selphy CP1000</w:t>
-      </w:r>
-      <w:r>
-        <w:rPr>
-          <w:sz w:val="24"/>
-          <w:lang w:val="nl-NL"/>
-        </w:rPr>
-        <w:t>’ printer</w:t>
+          <w:b/>
+          <w:sz w:val="24"/>
+          <w:lang w:val="nl-NL"/>
+        </w:rPr>
+        <w:t>Excel 2013 en eerder:</w:t>
+      </w:r>
+    </w:p>
+    <w:p>
+      <w:pPr>
+        <w:pStyle w:val="NoSpacing"/>
+        <w:numPr>
+          <w:ilvl w:val="1"/>
+          <w:numId w:val="1"/>
+        </w:numPr>
+        <w:rPr>
+          <w:sz w:val="24"/>
+          <w:u w:val="single"/>
+          <w:lang w:val="nl-NL"/>
+        </w:rPr>
+      </w:pPr>
+      <w:r>
+        <w:rPr>
+          <w:sz w:val="24"/>
+          <w:lang w:val="nl-NL"/>
+        </w:rPr>
+        <w:t>Check de bits-versie van Excel via Bestand – Account – Info over Excel</w:t>
+      </w:r>
+    </w:p>
+    <w:p>
+      <w:pPr>
+        <w:pStyle w:val="NoSpacing"/>
+        <w:numPr>
+          <w:ilvl w:val="1"/>
+          <w:numId w:val="1"/>
+        </w:numPr>
+        <w:rPr>
+          <w:sz w:val="24"/>
+          <w:u w:val="single"/>
+          <w:lang w:val="nl-NL"/>
+        </w:rPr>
+      </w:pPr>
+      <w:r>
+        <w:rPr>
+          <w:sz w:val="24"/>
+          <w:lang w:val="nl-NL"/>
+        </w:rPr>
+        <w:t>Download de 32 of 64 bit(afhankelijk va</w:t>
+      </w:r>
+      <w:r>
+        <w:rPr>
+          <w:sz w:val="24"/>
+          <w:lang w:val="nl-NL"/>
+        </w:rPr>
+        <w:t xml:space="preserve">n de versie van Excel) van Power Query via </w:t>
+      </w:r>
+      <w:hyperlink r:id="rId15" w:history="1">
+        <w:r>
+          <w:rPr>
+            <w:rStyle w:val="Hyperlink"/>
+            <w:sz w:val="24"/>
+            <w:lang w:val="nl-NL"/>
+          </w:rPr>
+          <w:t>https://www.microsoft.com/en-us/download/details.aspx?id=39379</w:t>
+        </w:r>
+      </w:hyperlink>
+    </w:p>
+    <w:p>
+      <w:pPr>
+        <w:pStyle w:val="NoSpacing"/>
+        <w:numPr>
+          <w:ilvl w:val="1"/>
+          <w:numId w:val="1"/>
+        </w:numPr>
+        <w:rPr>
+          <w:sz w:val="24"/>
+          <w:lang w:val="nl-NL"/>
+        </w:rPr>
+      </w:pPr>
+      <w:r>
+        <w:rPr>
+          <w:sz w:val="24"/>
+          <w:lang w:val="nl-NL"/>
+        </w:rPr>
+        <w:t>Sluit Excel af en installeer Power Query volgens de standaardinstellingen</w:t>
       </w:r>
       <w:r>
         <w:rPr>
@@ -2757,52 +2732,208 @@
       <w:pPr>
         <w:pStyle w:val="NoSpacing"/>
         <w:numPr>
-          <w:ilvl w:val="0"/>
-          <w:numId w:val="1"/>
-        </w:numPr>
-        <w:rPr>
-          <w:sz w:val="24"/>
-          <w:u w:val="single"/>
-          <w:lang w:val="nl-NL"/>
-        </w:rPr>
-      </w:pPr>
-      <w:r>
-        <w:rPr>
-          <w:sz w:val="24"/>
-          <w:lang w:val="nl-NL"/>
-        </w:rPr>
-        <w:t>Druk op print.</w:t>
-      </w:r>
-    </w:p>
-    <w:p>
-      <w:pPr>
-        <w:pStyle w:val="NoSpacing"/>
-        <w:numPr>
-          <w:ilvl w:val="0"/>
-          <w:numId w:val="1"/>
-        </w:numPr>
-        <w:rPr>
-          <w:sz w:val="24"/>
-          <w:u w:val="single"/>
-          <w:lang w:val="nl-NL"/>
-        </w:rPr>
-      </w:pPr>
-      <w:r>
-        <w:rPr>
-          <w:sz w:val="24"/>
-          <w:lang w:val="nl-NL"/>
-        </w:rPr>
-        <w:t xml:space="preserve">Om een volgende fotokaart met informatie uit te printen moet de nieuwe .csv tabel rechtstreeks over </w:t>
-      </w:r>
-      <w:r>
-        <w:rPr>
-          <w:sz w:val="24"/>
-          <w:lang w:val="nl-NL"/>
-        </w:rPr>
-        <w:t>ou</w:t>
+          <w:ilvl w:val="1"/>
+          <w:numId w:val="1"/>
+        </w:numPr>
+        <w:rPr>
+          <w:sz w:val="24"/>
+          <w:lang w:val="nl-NL"/>
+        </w:rPr>
+      </w:pPr>
+      <w:r>
+        <w:rPr>
+          <w:sz w:val="24"/>
+          <w:lang w:val="nl-NL"/>
+        </w:rPr>
+        <w:t xml:space="preserve">Klik in het Excelbestand op het </w:t>
+      </w:r>
+      <w:r>
+        <w:rPr>
+          <w:sz w:val="24"/>
+          <w:lang w:val="nl-NL"/>
+        </w:rPr>
+        <w:t>veld met de straatnaam en vervolgens op ‘Refresh’ onder het kopje ‘Query’</w:t>
       </w:r>
       <w:bookmarkStart w:id="0" w:name="_GoBack"/>
       <w:bookmarkEnd w:id="0"/>
+      <w:r>
+        <w:rPr>
+          <w:sz w:val="24"/>
+          <w:lang w:val="nl-NL"/>
+        </w:rPr>
+        <w:t xml:space="preserve">. De data uit het zojuist gedownloade .csv bestand wordt nu weergegeven in het Excelbestand. </w:t>
+      </w:r>
+    </w:p>
+    <w:p>
+      <w:pPr>
+        <w:rPr>
+          <w:sz w:val="24"/>
+          <w:lang w:val="nl-NL"/>
+        </w:rPr>
+      </w:pPr>
+      <w:r>
+        <w:rPr>
+          <w:sz w:val="24"/>
+          <w:lang w:val="nl-NL"/>
+        </w:rPr>
+        <w:br w:type="page"/>
+      </w:r>
+    </w:p>
+    <w:p>
+      <w:pPr>
+        <w:pStyle w:val="NoSpacing"/>
+        <w:numPr>
+          <w:ilvl w:val="0"/>
+          <w:numId w:val="1"/>
+        </w:numPr>
+        <w:rPr>
+          <w:sz w:val="24"/>
+          <w:u w:val="single"/>
+          <w:lang w:val="nl-NL"/>
+        </w:rPr>
+      </w:pPr>
+      <w:r>
+        <w:rPr>
+          <w:b/>
+          <w:sz w:val="24"/>
+          <w:lang w:val="nl-NL"/>
+        </w:rPr>
+        <w:lastRenderedPageBreak/>
+        <w:t>Excel 2016 en later:</w:t>
+      </w:r>
+    </w:p>
+    <w:p>
+      <w:pPr>
+        <w:pStyle w:val="NoSpacing"/>
+        <w:numPr>
+          <w:ilvl w:val="1"/>
+          <w:numId w:val="1"/>
+        </w:numPr>
+        <w:rPr>
+          <w:sz w:val="24"/>
+          <w:u w:val="single"/>
+          <w:lang w:val="nl-NL"/>
+        </w:rPr>
+      </w:pPr>
+      <w:r>
+        <w:rPr>
+          <w:sz w:val="24"/>
+          <w:lang w:val="nl-NL"/>
+        </w:rPr>
+        <w:t xml:space="preserve">Klik in het Excelbestand op het kopje ‘Data’ en vervolgens op ‘Refresh All’. De data uit het zojuist gedownloade .csv bestand wordt nu weergegeven in het Excelbestand. </w:t>
+      </w:r>
+    </w:p>
+    <w:p>
+      <w:pPr>
+        <w:pStyle w:val="NoSpacing"/>
+        <w:numPr>
+          <w:ilvl w:val="0"/>
+          <w:numId w:val="1"/>
+        </w:numPr>
+        <w:rPr>
+          <w:sz w:val="24"/>
+          <w:u w:val="single"/>
+          <w:lang w:val="nl-NL"/>
+        </w:rPr>
+      </w:pPr>
+      <w:r>
+        <w:rPr>
+          <w:sz w:val="24"/>
+          <w:lang w:val="nl-NL"/>
+        </w:rPr>
+        <w:t>Druk op ‘CTRL+P’ om het printvenster te openen.</w:t>
+      </w:r>
+    </w:p>
+    <w:p>
+      <w:pPr>
+        <w:pStyle w:val="NoSpacing"/>
+        <w:numPr>
+          <w:ilvl w:val="0"/>
+          <w:numId w:val="1"/>
+        </w:numPr>
+        <w:rPr>
+          <w:sz w:val="24"/>
+          <w:u w:val="single"/>
+          <w:lang w:val="nl-NL"/>
+        </w:rPr>
+      </w:pPr>
+      <w:r>
+        <w:rPr>
+          <w:sz w:val="24"/>
+          <w:lang w:val="nl-NL"/>
+        </w:rPr>
+        <w:t>Selecteer de ‘</w:t>
+      </w:r>
+      <w:r>
+        <w:rPr>
+          <w:sz w:val="24"/>
+          <w:lang w:val="nl-NL"/>
+        </w:rPr>
+        <w:t>Canon Selphy CP1000</w:t>
+      </w:r>
+      <w:r>
+        <w:rPr>
+          <w:sz w:val="24"/>
+          <w:lang w:val="nl-NL"/>
+        </w:rPr>
+        <w:t>’ printer</w:t>
+      </w:r>
+      <w:r>
+        <w:rPr>
+          <w:sz w:val="24"/>
+          <w:lang w:val="nl-NL"/>
+        </w:rPr>
+        <w:t>.</w:t>
+      </w:r>
+    </w:p>
+    <w:p>
+      <w:pPr>
+        <w:pStyle w:val="NoSpacing"/>
+        <w:numPr>
+          <w:ilvl w:val="0"/>
+          <w:numId w:val="1"/>
+        </w:numPr>
+        <w:rPr>
+          <w:sz w:val="24"/>
+          <w:u w:val="single"/>
+          <w:lang w:val="nl-NL"/>
+        </w:rPr>
+      </w:pPr>
+      <w:r>
+        <w:rPr>
+          <w:sz w:val="24"/>
+          <w:lang w:val="nl-NL"/>
+        </w:rPr>
+        <w:t>Druk op print.</w:t>
+      </w:r>
+    </w:p>
+    <w:p>
+      <w:pPr>
+        <w:pStyle w:val="NoSpacing"/>
+        <w:numPr>
+          <w:ilvl w:val="0"/>
+          <w:numId w:val="1"/>
+        </w:numPr>
+        <w:rPr>
+          <w:sz w:val="24"/>
+          <w:u w:val="single"/>
+          <w:lang w:val="nl-NL"/>
+        </w:rPr>
+      </w:pPr>
+      <w:r>
+        <w:rPr>
+          <w:sz w:val="24"/>
+          <w:lang w:val="nl-NL"/>
+        </w:rPr>
+        <w:t xml:space="preserve">Om een volgende fotokaart met informatie uit te printen moet de nieuwe .csv tabel rechtstreeks over </w:t>
+      </w:r>
+      <w:r>
+        <w:rPr>
+          <w:sz w:val="24"/>
+          <w:lang w:val="nl-NL"/>
+        </w:rPr>
+        <w:t>ou</w:t>
+      </w:r>
       <w:r>
         <w:rPr>
           <w:sz w:val="24"/>
@@ -2838,7 +2969,7 @@
         <w:rFonts w:ascii="Calibri" w:eastAsiaTheme="minorHAnsi" w:hAnsi="Calibri" w:cs="Calibri" w:hint="default"/>
       </w:rPr>
     </w:lvl>
-    <w:lvl w:ilvl="1" w:tplc="08090003" w:tentative="1">
+    <w:lvl w:ilvl="1" w:tplc="08090003">
       <w:start w:val="1"/>
       <w:numFmt w:val="bullet"/>
       <w:lvlText w:val="o"/>

</xml_diff>